<commit_message>
Acho que esta tudo
</commit_message>
<xml_diff>
--- a/relatorios/Modelo fisico gil.docx
+++ b/relatorios/Modelo fisico gil.docx
@@ -1123,7 +1123,75 @@
     <w:p>
       <w:pPr>
         <w:pStyle w:val="SemEspaamento"/>
-      </w:pPr>
+        <w:spacing w:line="360" w:lineRule="auto"/>
+        <w:jc w:val="both"/>
+        <w:rPr>
+          <w:bCs/>
+          <w:sz w:val="24"/>
+          <w:szCs w:val="28"/>
+        </w:rPr>
+      </w:pPr>
+      <w:r>
+        <w:rPr>
+          <w:bCs/>
+          <w:sz w:val="24"/>
+          <w:szCs w:val="28"/>
+        </w:rPr>
+        <w:tab/>
+        <w:t>Na passagem do modelo conceptual para logico constatou-se existia um atributo “</w:t>
+      </w:r>
+      <w:proofErr w:type="spellStart"/>
+      <w:r>
+        <w:rPr>
+          <w:bCs/>
+          <w:sz w:val="24"/>
+          <w:szCs w:val="28"/>
+        </w:rPr>
+        <w:t>PreçoFinal</w:t>
+      </w:r>
+      <w:proofErr w:type="spellEnd"/>
+      <w:r>
+        <w:rPr>
+          <w:bCs/>
+          <w:sz w:val="24"/>
+          <w:szCs w:val="28"/>
+        </w:rPr>
+        <w:t>” que era calculado através do preço individual do jogo pela quantidade.</w:t>
+      </w:r>
+    </w:p>
+    <w:p>
+      <w:pPr>
+        <w:pStyle w:val="SemEspaamento"/>
+        <w:spacing w:line="360" w:lineRule="auto"/>
+        <w:jc w:val="both"/>
+        <w:rPr>
+          <w:sz w:val="24"/>
+          <w:szCs w:val="24"/>
+        </w:rPr>
+      </w:pPr>
+      <w:r>
+        <w:rPr>
+          <w:bCs/>
+          <w:sz w:val="24"/>
+          <w:szCs w:val="28"/>
+        </w:rPr>
+        <w:tab/>
+      </w:r>
+      <w:r>
+        <w:rPr>
+          <w:bCs/>
+          <w:sz w:val="24"/>
+          <w:szCs w:val="24"/>
+        </w:rPr>
+        <w:t xml:space="preserve">Quando se aplicou a teoria da normalização o atributo </w:t>
+      </w:r>
+      <w:r>
+        <w:rPr>
+          <w:sz w:val="24"/>
+          <w:szCs w:val="24"/>
+        </w:rPr>
+        <w:t>acabou por ser removido e desta forma deixamos de ter atributos derivados.</w:t>
+      </w:r>
     </w:p>
     <w:p>
       <w:pPr>
@@ -1186,7 +1254,6 @@
           <w:sz w:val="28"/>
           <w:szCs w:val="28"/>
         </w:rPr>
-        <w:lastRenderedPageBreak/>
         <w:t>Desenho das restrições gerais</w:t>
       </w:r>
     </w:p>
@@ -1438,7 +1505,6 @@
           <w:sz w:val="28"/>
           <w:u w:val="single"/>
         </w:rPr>
-        <w:lastRenderedPageBreak/>
         <w:t>Re</w:t>
       </w:r>
       <w:r>
@@ -1955,7 +2021,6 @@
           <w:sz w:val="28"/>
           <w:u w:val="single"/>
         </w:rPr>
-        <w:lastRenderedPageBreak/>
         <w:t>Relação Categoria</w:t>
       </w:r>
     </w:p>
@@ -2152,10 +2217,15 @@
         <w:spacing w:line="360" w:lineRule="auto"/>
         <w:ind w:firstLine="708"/>
         <w:jc w:val="both"/>
-      </w:pPr>
-      <w:r>
-        <w:rPr>
-          <w:sz w:val="24"/>
+        <w:rPr>
+          <w:sz w:val="24"/>
+          <w:szCs w:val="24"/>
+        </w:rPr>
+      </w:pPr>
+      <w:r>
+        <w:rPr>
+          <w:sz w:val="24"/>
+          <w:szCs w:val="24"/>
         </w:rPr>
         <w:t xml:space="preserve">Como não queremos que a avaliação seja negativa então acrescentamos a cláusula </w:t>
       </w:r>
@@ -2164,11 +2234,16 @@
         <w:rPr>
           <w:i/>
           <w:sz w:val="24"/>
+          <w:szCs w:val="24"/>
         </w:rPr>
         <w:t>Unsigned</w:t>
       </w:r>
       <w:proofErr w:type="spellEnd"/>
       <w:r>
+        <w:rPr>
+          <w:sz w:val="24"/>
+          <w:szCs w:val="24"/>
+        </w:rPr>
         <w:t xml:space="preserve">. </w:t>
       </w:r>
     </w:p>
@@ -2179,15 +2254,23 @@
         <w:jc w:val="both"/>
         <w:rPr>
           <w:i/>
-        </w:rPr>
-      </w:pPr>
-      <w:r>
+          <w:sz w:val="24"/>
+          <w:szCs w:val="24"/>
+        </w:rPr>
+      </w:pPr>
+      <w:r>
+        <w:rPr>
+          <w:sz w:val="24"/>
+          <w:szCs w:val="24"/>
+        </w:rPr>
         <w:t xml:space="preserve">A avaliação não pode ser maior que 5, para isso foi criado um </w:t>
       </w:r>
       <w:proofErr w:type="spellStart"/>
       <w:r>
         <w:rPr>
           <w:i/>
+          <w:sz w:val="24"/>
+          <w:szCs w:val="24"/>
         </w:rPr>
         <w:t>trigger</w:t>
       </w:r>
@@ -2195,15 +2278,23 @@
       <w:r>
         <w:rPr>
           <w:i/>
+          <w:sz w:val="24"/>
+          <w:szCs w:val="24"/>
         </w:rPr>
         <w:t xml:space="preserve"> </w:t>
       </w:r>
       <w:r>
+        <w:rPr>
+          <w:sz w:val="24"/>
+          <w:szCs w:val="24"/>
+        </w:rPr>
         <w:t>para que a avaliação não exceda o número 5</w:t>
       </w:r>
       <w:r>
         <w:rPr>
           <w:i/>
+          <w:sz w:val="24"/>
+          <w:szCs w:val="24"/>
         </w:rPr>
         <w:t>.</w:t>
       </w:r>
@@ -2219,6 +2310,7 @@
           <w:noProof/>
           <w:lang w:eastAsia="pt-PT"/>
         </w:rPr>
+        <w:lastRenderedPageBreak/>
         <w:drawing>
           <wp:inline distT="0" distB="0" distL="0" distR="0">
             <wp:extent cx="3895725" cy="2762250"/>
@@ -2302,7 +2394,6 @@
           <w:sz w:val="32"/>
           <w:szCs w:val="32"/>
         </w:rPr>
-        <w:lastRenderedPageBreak/>
         <w:t>Organização dos ficheiros e índices</w:t>
       </w:r>
     </w:p>
@@ -2489,21 +2580,7 @@
           <w:sz w:val="24"/>
           <w:szCs w:val="20"/>
         </w:rPr>
-        <w:t xml:space="preserve">A entidade </w:t>
-      </w:r>
-      <w:r>
-        <w:rPr>
-          <w:sz w:val="24"/>
-          <w:szCs w:val="20"/>
-        </w:rPr>
-        <w:t>jogo</w:t>
-      </w:r>
-      <w:r>
-        <w:rPr>
-          <w:sz w:val="24"/>
-          <w:szCs w:val="20"/>
-        </w:rPr>
-        <w:t xml:space="preserve"> é uma das entidades chaves neste universo. Deste modo, sempre que é registada uma compra é inserido um registo na tabela </w:t>
+        <w:t xml:space="preserve">A entidade jogo é uma das entidades chaves neste universo. Deste modo, sempre que é registada uma compra é inserido um registo na tabela </w:t>
       </w:r>
       <w:r>
         <w:rPr>
@@ -2518,35 +2595,15 @@
           <w:sz w:val="24"/>
           <w:szCs w:val="20"/>
         </w:rPr>
-        <w:t xml:space="preserve">. Como é óbvio, a compra resulta </w:t>
-      </w:r>
-      <w:r>
-        <w:rPr>
-          <w:sz w:val="24"/>
-          <w:szCs w:val="20"/>
-        </w:rPr>
-        <w:t>numa diminuição da quantidade do</w:t>
-      </w:r>
-      <w:r>
-        <w:rPr>
-          <w:sz w:val="24"/>
-          <w:szCs w:val="20"/>
-        </w:rPr>
-        <w:t xml:space="preserve"> </w:t>
-      </w:r>
-      <w:r>
-        <w:rPr>
-          <w:sz w:val="24"/>
-          <w:szCs w:val="20"/>
-        </w:rPr>
-        <w:t>jogo</w:t>
-      </w:r>
-      <w:r>
-        <w:rPr>
-          <w:sz w:val="24"/>
-          <w:szCs w:val="20"/>
-        </w:rPr>
-        <w:t xml:space="preserve">, logo, é necessário que se atualize a tabela </w:t>
+        <w:t xml:space="preserve">. Como é óbvio, a compra </w:t>
+      </w:r>
+      <w:r>
+        <w:rPr>
+          <w:sz w:val="24"/>
+          <w:szCs w:val="20"/>
+        </w:rPr>
+        <w:lastRenderedPageBreak/>
+        <w:t xml:space="preserve">resulta numa diminuição da quantidade do jogo, logo, é necessário que se atualize a tabela </w:t>
       </w:r>
       <w:r>
         <w:rPr>
@@ -2672,7 +2729,6 @@
           <w:szCs w:val="20"/>
           <w:u w:val="single"/>
         </w:rPr>
-        <w:lastRenderedPageBreak/>
         <w:t>Inserir um</w:t>
       </w:r>
       <w:r>
@@ -2851,6 +2907,7 @@
           <w:sz w:val="24"/>
           <w:szCs w:val="20"/>
         </w:rPr>
+        <w:lastRenderedPageBreak/>
         <w:t>Pelo que podemos espectar, as tabelas mais acedidas serão</w:t>
       </w:r>
       <w:r>
@@ -2956,6 +3013,27 @@
     </w:p>
     <w:p>
       <w:pPr>
+        <w:pStyle w:val="PargrafodaLista"/>
+        <w:numPr>
+          <w:ilvl w:val="0"/>
+          <w:numId w:val="5"/>
+        </w:numPr>
+        <w:spacing w:line="360" w:lineRule="auto"/>
+        <w:jc w:val="both"/>
+        <w:rPr>
+          <w:sz w:val="32"/>
+        </w:rPr>
+      </w:pPr>
+      <w:r>
+        <w:rPr>
+          <w:sz w:val="24"/>
+          <w:szCs w:val="20"/>
+        </w:rPr>
+        <w:t xml:space="preserve">Produtora; </w:t>
+      </w:r>
+    </w:p>
+    <w:p>
+      <w:pPr>
         <w:spacing w:line="360" w:lineRule="auto"/>
         <w:ind w:firstLine="708"/>
         <w:jc w:val="both"/>
@@ -3053,7 +3131,6 @@
           <w:sz w:val="28"/>
           <w:szCs w:val="28"/>
         </w:rPr>
-        <w:lastRenderedPageBreak/>
         <w:t>Escolha da organização os ficheiros</w:t>
       </w:r>
     </w:p>
@@ -3316,7 +3393,7 @@
           <w:sz w:val="24"/>
           <w:szCs w:val="20"/>
         </w:rPr>
-        <w:t>Cliente – Poderá consultar os jogos disponíveis e toda a informação relativa aos menos, poderá também consultar todas as suas compras efetuadas assim como as suas aval</w:t>
+        <w:t xml:space="preserve">Cliente – Poderá consultar os jogos disponíveis e toda a informação relativa aos menos, poderá também consultar todas as suas compras efetuadas assim como </w:t>
       </w:r>
       <w:r>
         <w:rPr>
@@ -3325,7 +3402,35 @@
           <w:sz w:val="24"/>
           <w:szCs w:val="20"/>
         </w:rPr>
-        <w:t>iações;</w:t>
+        <w:lastRenderedPageBreak/>
+        <w:t>as aval</w:t>
+      </w:r>
+      <w:r>
+        <w:rPr>
+          <w:rFonts w:cstheme="minorHAnsi"/>
+          <w:color w:val="000000"/>
+          <w:sz w:val="24"/>
+          <w:szCs w:val="20"/>
+        </w:rPr>
+        <w:t>iações</w:t>
+      </w:r>
+      <w:r>
+        <w:rPr>
+          <w:rFonts w:cstheme="minorHAnsi"/>
+          <w:color w:val="000000"/>
+          <w:sz w:val="24"/>
+          <w:szCs w:val="20"/>
+        </w:rPr>
+        <w:t xml:space="preserve"> efetuadas. Pode também consulta certa informação relativa aos utilizadores</w:t>
+      </w:r>
+      <w:r>
+        <w:rPr>
+          <w:rFonts w:cstheme="minorHAnsi"/>
+          <w:color w:val="000000"/>
+          <w:sz w:val="24"/>
+          <w:szCs w:val="20"/>
+        </w:rPr>
+        <w:t>;</w:t>
       </w:r>
     </w:p>
     <w:p>
@@ -3360,7 +3465,14 @@
           <w:sz w:val="24"/>
           <w:szCs w:val="20"/>
         </w:rPr>
-        <w:t>Em baixo apresentamos, para as várias vistas possíveis, o código SQL respetivo.</w:t>
+        <w:t>Em baixo apresentamos, para as várias vistas po</w:t>
+      </w:r>
+      <w:r>
+        <w:rPr>
+          <w:sz w:val="24"/>
+          <w:szCs w:val="20"/>
+        </w:rPr>
+        <w:t>ssíveis, o código SQL respetivo:</w:t>
       </w:r>
     </w:p>
     <w:p>
@@ -3371,14 +3483,510 @@
         <w:spacing w:after="0" w:line="360" w:lineRule="auto"/>
         <w:jc w:val="both"/>
         <w:rPr>
+          <w:sz w:val="24"/>
+          <w:szCs w:val="20"/>
+        </w:rPr>
+      </w:pPr>
+    </w:p>
+    <w:p>
+      <w:pPr>
+        <w:autoSpaceDE w:val="0"/>
+        <w:autoSpaceDN w:val="0"/>
+        <w:adjustRightInd w:val="0"/>
+        <w:spacing w:after="0" w:line="360" w:lineRule="auto"/>
+        <w:jc w:val="both"/>
+        <w:rPr>
+          <w:sz w:val="24"/>
+          <w:szCs w:val="20"/>
+        </w:rPr>
+      </w:pPr>
+      <w:r>
+        <w:rPr>
+          <w:sz w:val="24"/>
+          <w:szCs w:val="20"/>
+        </w:rPr>
+        <w:t>Vista dos clientes sobre os clientes</w:t>
+      </w:r>
+    </w:p>
+    <w:p>
+      <w:pPr>
+        <w:autoSpaceDE w:val="0"/>
+        <w:autoSpaceDN w:val="0"/>
+        <w:adjustRightInd w:val="0"/>
+        <w:spacing w:after="0" w:line="360" w:lineRule="auto"/>
+        <w:jc w:val="both"/>
+        <w:rPr>
+          <w:sz w:val="24"/>
+          <w:szCs w:val="20"/>
+        </w:rPr>
+      </w:pPr>
+      <w:r>
+        <w:rPr>
+          <w:noProof/>
+          <w:sz w:val="24"/>
+          <w:szCs w:val="20"/>
+          <w:lang w:eastAsia="pt-PT"/>
+        </w:rPr>
+        <w:drawing>
+          <wp:inline distT="0" distB="0" distL="0" distR="0" wp14:anchorId="68555466" wp14:editId="2C93BE0C">
+            <wp:extent cx="2438400" cy="742950"/>
+            <wp:effectExtent l="0" t="0" r="0" b="0"/>
+            <wp:docPr id="6" name="Imagem 6"/>
+            <wp:cNvGraphicFramePr>
+              <a:graphicFrameLocks xmlns:a="http://schemas.openxmlformats.org/drawingml/2006/main" noChangeAspect="1"/>
+            </wp:cNvGraphicFramePr>
+            <a:graphic xmlns:a="http://schemas.openxmlformats.org/drawingml/2006/main">
+              <a:graphicData uri="http://schemas.openxmlformats.org/drawingml/2006/picture">
+                <pic:pic xmlns:pic="http://schemas.openxmlformats.org/drawingml/2006/picture">
+                  <pic:nvPicPr>
+                    <pic:cNvPr id="0" name="Picture 1"/>
+                    <pic:cNvPicPr>
+                      <a:picLocks noChangeAspect="1" noChangeArrowheads="1"/>
+                    </pic:cNvPicPr>
+                  </pic:nvPicPr>
+                  <pic:blipFill rotWithShape="1">
+                    <a:blip r:embed="rId18">
+                      <a:extLst>
+                        <a:ext uri="{28A0092B-C50C-407E-A947-70E740481C1C}">
+                          <a14:useLocalDpi xmlns:a14="http://schemas.microsoft.com/office/drawing/2010/main" val="0"/>
+                        </a:ext>
+                      </a:extLst>
+                    </a:blip>
+                    <a:srcRect l="1916" t="40000"/>
+                    <a:stretch/>
+                  </pic:blipFill>
+                  <pic:spPr bwMode="auto">
+                    <a:xfrm>
+                      <a:off x="0" y="0"/>
+                      <a:ext cx="2438400" cy="742950"/>
+                    </a:xfrm>
+                    <a:prstGeom prst="rect">
+                      <a:avLst/>
+                    </a:prstGeom>
+                    <a:noFill/>
+                    <a:ln>
+                      <a:noFill/>
+                    </a:ln>
+                    <a:extLst>
+                      <a:ext uri="{53640926-AAD7-44D8-BBD7-CCE9431645EC}">
+                        <a14:shadowObscured xmlns:a14="http://schemas.microsoft.com/office/drawing/2010/main"/>
+                      </a:ext>
+                    </a:extLst>
+                  </pic:spPr>
+                </pic:pic>
+              </a:graphicData>
+            </a:graphic>
+          </wp:inline>
+        </w:drawing>
+      </w:r>
+    </w:p>
+    <w:p>
+      <w:pPr>
+        <w:autoSpaceDE w:val="0"/>
+        <w:autoSpaceDN w:val="0"/>
+        <w:adjustRightInd w:val="0"/>
+        <w:spacing w:after="0" w:line="360" w:lineRule="auto"/>
+        <w:jc w:val="both"/>
+        <w:rPr>
+          <w:sz w:val="24"/>
+          <w:szCs w:val="20"/>
+        </w:rPr>
+      </w:pPr>
+    </w:p>
+    <w:p>
+      <w:pPr>
+        <w:autoSpaceDE w:val="0"/>
+        <w:autoSpaceDN w:val="0"/>
+        <w:adjustRightInd w:val="0"/>
+        <w:spacing w:after="0" w:line="360" w:lineRule="auto"/>
+        <w:jc w:val="both"/>
+        <w:rPr>
+          <w:sz w:val="24"/>
+          <w:szCs w:val="20"/>
+        </w:rPr>
+      </w:pPr>
+    </w:p>
+    <w:p>
+      <w:pPr>
+        <w:autoSpaceDE w:val="0"/>
+        <w:autoSpaceDN w:val="0"/>
+        <w:adjustRightInd w:val="0"/>
+        <w:spacing w:after="0" w:line="360" w:lineRule="auto"/>
+        <w:jc w:val="both"/>
+        <w:rPr>
+          <w:sz w:val="24"/>
+          <w:szCs w:val="20"/>
+        </w:rPr>
+      </w:pPr>
+    </w:p>
+    <w:p>
+      <w:pPr>
+        <w:autoSpaceDE w:val="0"/>
+        <w:autoSpaceDN w:val="0"/>
+        <w:adjustRightInd w:val="0"/>
+        <w:spacing w:after="0" w:line="360" w:lineRule="auto"/>
+        <w:jc w:val="both"/>
+        <w:rPr>
+          <w:sz w:val="24"/>
+          <w:szCs w:val="20"/>
+        </w:rPr>
+      </w:pPr>
+    </w:p>
+    <w:p>
+      <w:pPr>
+        <w:autoSpaceDE w:val="0"/>
+        <w:autoSpaceDN w:val="0"/>
+        <w:adjustRightInd w:val="0"/>
+        <w:spacing w:after="0" w:line="360" w:lineRule="auto"/>
+        <w:jc w:val="both"/>
+        <w:rPr>
+          <w:sz w:val="24"/>
+          <w:szCs w:val="20"/>
+        </w:rPr>
+      </w:pPr>
+    </w:p>
+    <w:p>
+      <w:pPr>
+        <w:autoSpaceDE w:val="0"/>
+        <w:autoSpaceDN w:val="0"/>
+        <w:adjustRightInd w:val="0"/>
+        <w:spacing w:after="0" w:line="360" w:lineRule="auto"/>
+        <w:jc w:val="both"/>
+        <w:rPr>
+          <w:sz w:val="24"/>
+          <w:szCs w:val="20"/>
+        </w:rPr>
+      </w:pPr>
+      <w:r>
+        <w:rPr>
+          <w:sz w:val="24"/>
+          <w:szCs w:val="20"/>
+        </w:rPr>
+        <w:t>Vista dos Clientes sobre o jogo:</w:t>
+      </w:r>
+    </w:p>
+    <w:p>
+      <w:pPr>
+        <w:autoSpaceDE w:val="0"/>
+        <w:autoSpaceDN w:val="0"/>
+        <w:adjustRightInd w:val="0"/>
+        <w:spacing w:after="0" w:line="360" w:lineRule="auto"/>
+        <w:jc w:val="both"/>
+        <w:rPr>
+          <w:sz w:val="24"/>
+          <w:szCs w:val="20"/>
+        </w:rPr>
+      </w:pPr>
+      <w:r>
+        <w:rPr>
+          <w:noProof/>
+          <w:sz w:val="24"/>
+          <w:szCs w:val="20"/>
+          <w:lang w:eastAsia="pt-PT"/>
+        </w:rPr>
+        <w:drawing>
+          <wp:inline distT="0" distB="0" distL="0" distR="0">
+            <wp:extent cx="5105400" cy="1971675"/>
+            <wp:effectExtent l="0" t="0" r="0" b="9525"/>
+            <wp:docPr id="10" name="Imagem 10"/>
+            <wp:cNvGraphicFramePr>
+              <a:graphicFrameLocks xmlns:a="http://schemas.openxmlformats.org/drawingml/2006/main" noChangeAspect="1"/>
+            </wp:cNvGraphicFramePr>
+            <a:graphic xmlns:a="http://schemas.openxmlformats.org/drawingml/2006/main">
+              <a:graphicData uri="http://schemas.openxmlformats.org/drawingml/2006/picture">
+                <pic:pic xmlns:pic="http://schemas.openxmlformats.org/drawingml/2006/picture">
+                  <pic:nvPicPr>
+                    <pic:cNvPr id="0" name="Picture 2"/>
+                    <pic:cNvPicPr>
+                      <a:picLocks noChangeAspect="1" noChangeArrowheads="1"/>
+                    </pic:cNvPicPr>
+                  </pic:nvPicPr>
+                  <pic:blipFill rotWithShape="1">
+                    <a:blip r:embed="rId19">
+                      <a:extLst>
+                        <a:ext uri="{28A0092B-C50C-407E-A947-70E740481C1C}">
+                          <a14:useLocalDpi xmlns:a14="http://schemas.microsoft.com/office/drawing/2010/main" val="0"/>
+                        </a:ext>
+                      </a:extLst>
+                    </a:blip>
+                    <a:srcRect b="3271"/>
+                    <a:stretch/>
+                  </pic:blipFill>
+                  <pic:spPr bwMode="auto">
+                    <a:xfrm>
+                      <a:off x="0" y="0"/>
+                      <a:ext cx="5105400" cy="1971675"/>
+                    </a:xfrm>
+                    <a:prstGeom prst="rect">
+                      <a:avLst/>
+                    </a:prstGeom>
+                    <a:noFill/>
+                    <a:ln>
+                      <a:noFill/>
+                    </a:ln>
+                    <a:extLst>
+                      <a:ext uri="{53640926-AAD7-44D8-BBD7-CCE9431645EC}">
+                        <a14:shadowObscured xmlns:a14="http://schemas.microsoft.com/office/drawing/2010/main"/>
+                      </a:ext>
+                    </a:extLst>
+                  </pic:spPr>
+                </pic:pic>
+              </a:graphicData>
+            </a:graphic>
+          </wp:inline>
+        </w:drawing>
+      </w:r>
+    </w:p>
+    <w:p>
+      <w:pPr>
+        <w:autoSpaceDE w:val="0"/>
+        <w:autoSpaceDN w:val="0"/>
+        <w:adjustRightInd w:val="0"/>
+        <w:spacing w:after="0" w:line="360" w:lineRule="auto"/>
+        <w:jc w:val="both"/>
+        <w:rPr>
+          <w:sz w:val="24"/>
+          <w:szCs w:val="20"/>
+        </w:rPr>
+      </w:pPr>
+    </w:p>
+    <w:p>
+      <w:pPr>
+        <w:autoSpaceDE w:val="0"/>
+        <w:autoSpaceDN w:val="0"/>
+        <w:adjustRightInd w:val="0"/>
+        <w:spacing w:after="0" w:line="360" w:lineRule="auto"/>
+        <w:jc w:val="both"/>
+        <w:rPr>
+          <w:sz w:val="24"/>
+          <w:szCs w:val="20"/>
+        </w:rPr>
+      </w:pPr>
+    </w:p>
+    <w:p>
+      <w:pPr>
+        <w:autoSpaceDE w:val="0"/>
+        <w:autoSpaceDN w:val="0"/>
+        <w:adjustRightInd w:val="0"/>
+        <w:spacing w:after="0" w:line="360" w:lineRule="auto"/>
+        <w:jc w:val="both"/>
+        <w:rPr>
           <w:rFonts w:cstheme="minorHAnsi"/>
           <w:color w:val="000000"/>
-          <w:sz w:val="32"/>
-          <w:szCs w:val="20"/>
-        </w:rPr>
-      </w:pPr>
-      <w:bookmarkStart w:id="0" w:name="_GoBack"/>
-      <w:bookmarkEnd w:id="0"/>
+          <w:sz w:val="24"/>
+          <w:szCs w:val="20"/>
+        </w:rPr>
+      </w:pPr>
+      <w:r>
+        <w:rPr>
+          <w:rFonts w:cstheme="minorHAnsi"/>
+          <w:color w:val="000000"/>
+          <w:sz w:val="24"/>
+          <w:szCs w:val="20"/>
+        </w:rPr>
+        <w:t xml:space="preserve">O dinheiro ganho por cada jogo </w:t>
+      </w:r>
+    </w:p>
+    <w:p>
+      <w:pPr>
+        <w:autoSpaceDE w:val="0"/>
+        <w:autoSpaceDN w:val="0"/>
+        <w:adjustRightInd w:val="0"/>
+        <w:spacing w:after="0" w:line="360" w:lineRule="auto"/>
+        <w:jc w:val="both"/>
+        <w:rPr>
+          <w:rFonts w:cstheme="minorHAnsi"/>
+          <w:color w:val="000000"/>
+          <w:sz w:val="24"/>
+          <w:szCs w:val="20"/>
+        </w:rPr>
+      </w:pPr>
+      <w:r>
+        <w:rPr>
+          <w:rFonts w:cstheme="minorHAnsi"/>
+          <w:noProof/>
+          <w:color w:val="000000"/>
+          <w:sz w:val="24"/>
+          <w:szCs w:val="20"/>
+          <w:lang w:eastAsia="pt-PT"/>
+        </w:rPr>
+        <w:lastRenderedPageBreak/>
+        <w:drawing>
+          <wp:inline distT="0" distB="0" distL="0" distR="0">
+            <wp:extent cx="5105400" cy="1971675"/>
+            <wp:effectExtent l="0" t="0" r="0" b="9525"/>
+            <wp:docPr id="12" name="Imagem 12"/>
+            <wp:cNvGraphicFramePr>
+              <a:graphicFrameLocks xmlns:a="http://schemas.openxmlformats.org/drawingml/2006/main" noChangeAspect="1"/>
+            </wp:cNvGraphicFramePr>
+            <a:graphic xmlns:a="http://schemas.openxmlformats.org/drawingml/2006/main">
+              <a:graphicData uri="http://schemas.openxmlformats.org/drawingml/2006/picture">
+                <pic:pic xmlns:pic="http://schemas.openxmlformats.org/drawingml/2006/picture">
+                  <pic:nvPicPr>
+                    <pic:cNvPr id="0" name="Picture 3"/>
+                    <pic:cNvPicPr>
+                      <a:picLocks noChangeAspect="1" noChangeArrowheads="1"/>
+                    </pic:cNvPicPr>
+                  </pic:nvPicPr>
+                  <pic:blipFill rotWithShape="1">
+                    <a:blip r:embed="rId19">
+                      <a:extLst>
+                        <a:ext uri="{28A0092B-C50C-407E-A947-70E740481C1C}">
+                          <a14:useLocalDpi xmlns:a14="http://schemas.microsoft.com/office/drawing/2010/main" val="0"/>
+                        </a:ext>
+                      </a:extLst>
+                    </a:blip>
+                    <a:srcRect b="3271"/>
+                    <a:stretch/>
+                  </pic:blipFill>
+                  <pic:spPr bwMode="auto">
+                    <a:xfrm>
+                      <a:off x="0" y="0"/>
+                      <a:ext cx="5105400" cy="1971675"/>
+                    </a:xfrm>
+                    <a:prstGeom prst="rect">
+                      <a:avLst/>
+                    </a:prstGeom>
+                    <a:noFill/>
+                    <a:ln>
+                      <a:noFill/>
+                    </a:ln>
+                    <a:extLst>
+                      <a:ext uri="{53640926-AAD7-44D8-BBD7-CCE9431645EC}">
+                        <a14:shadowObscured xmlns:a14="http://schemas.microsoft.com/office/drawing/2010/main"/>
+                      </a:ext>
+                    </a:extLst>
+                  </pic:spPr>
+                </pic:pic>
+              </a:graphicData>
+            </a:graphic>
+          </wp:inline>
+        </w:drawing>
+      </w:r>
+    </w:p>
+    <w:p>
+      <w:pPr>
+        <w:autoSpaceDE w:val="0"/>
+        <w:autoSpaceDN w:val="0"/>
+        <w:adjustRightInd w:val="0"/>
+        <w:spacing w:after="0" w:line="360" w:lineRule="auto"/>
+        <w:jc w:val="both"/>
+        <w:rPr>
+          <w:bCs/>
+          <w:sz w:val="24"/>
+          <w:szCs w:val="32"/>
+        </w:rPr>
+      </w:pPr>
+    </w:p>
+    <w:p>
+      <w:pPr>
+        <w:autoSpaceDE w:val="0"/>
+        <w:autoSpaceDN w:val="0"/>
+        <w:adjustRightInd w:val="0"/>
+        <w:spacing w:after="0" w:line="360" w:lineRule="auto"/>
+        <w:jc w:val="both"/>
+        <w:rPr>
+          <w:bCs/>
+          <w:sz w:val="24"/>
+          <w:szCs w:val="32"/>
+        </w:rPr>
+      </w:pPr>
+      <w:r>
+        <w:rPr>
+          <w:bCs/>
+          <w:sz w:val="24"/>
+          <w:szCs w:val="32"/>
+        </w:rPr>
+        <w:t>Informação dos jogadores</w:t>
+      </w:r>
+    </w:p>
+    <w:p>
+      <w:pPr>
+        <w:autoSpaceDE w:val="0"/>
+        <w:autoSpaceDN w:val="0"/>
+        <w:adjustRightInd w:val="0"/>
+        <w:spacing w:after="0" w:line="360" w:lineRule="auto"/>
+        <w:jc w:val="both"/>
+        <w:rPr>
+          <w:bCs/>
+          <w:sz w:val="24"/>
+          <w:szCs w:val="32"/>
+        </w:rPr>
+      </w:pPr>
+      <w:r>
+        <w:rPr>
+          <w:b/>
+          <w:bCs/>
+          <w:noProof/>
+          <w:sz w:val="40"/>
+          <w:szCs w:val="32"/>
+          <w:lang w:eastAsia="pt-PT"/>
+        </w:rPr>
+        <w:drawing>
+          <wp:anchor distT="0" distB="0" distL="114300" distR="114300" simplePos="0" relativeHeight="251658240" behindDoc="1" locked="0" layoutInCell="1" allowOverlap="1" wp14:anchorId="5B483C62" wp14:editId="7D4171C3">
+            <wp:simplePos x="0" y="0"/>
+            <wp:positionH relativeFrom="column">
+              <wp:posOffset>-60960</wp:posOffset>
+            </wp:positionH>
+            <wp:positionV relativeFrom="paragraph">
+              <wp:posOffset>220980</wp:posOffset>
+            </wp:positionV>
+            <wp:extent cx="5248275" cy="1457325"/>
+            <wp:effectExtent l="0" t="0" r="9525" b="9525"/>
+            <wp:wrapTight wrapText="bothSides">
+              <wp:wrapPolygon edited="0">
+                <wp:start x="0" y="0"/>
+                <wp:lineTo x="0" y="21459"/>
+                <wp:lineTo x="21561" y="21459"/>
+                <wp:lineTo x="21561" y="0"/>
+                <wp:lineTo x="0" y="0"/>
+              </wp:wrapPolygon>
+            </wp:wrapTight>
+            <wp:docPr id="17" name="Imagem 17"/>
+            <wp:cNvGraphicFramePr>
+              <a:graphicFrameLocks xmlns:a="http://schemas.openxmlformats.org/drawingml/2006/main" noChangeAspect="1"/>
+            </wp:cNvGraphicFramePr>
+            <a:graphic xmlns:a="http://schemas.openxmlformats.org/drawingml/2006/main">
+              <a:graphicData uri="http://schemas.openxmlformats.org/drawingml/2006/picture">
+                <pic:pic xmlns:pic="http://schemas.openxmlformats.org/drawingml/2006/picture">
+                  <pic:nvPicPr>
+                    <pic:cNvPr id="0" name="Picture 4"/>
+                    <pic:cNvPicPr>
+                      <a:picLocks noChangeAspect="1" noChangeArrowheads="1"/>
+                    </pic:cNvPicPr>
+                  </pic:nvPicPr>
+                  <pic:blipFill>
+                    <a:blip r:embed="rId20">
+                      <a:extLst>
+                        <a:ext uri="{28A0092B-C50C-407E-A947-70E740481C1C}">
+                          <a14:useLocalDpi xmlns:a14="http://schemas.microsoft.com/office/drawing/2010/main" val="0"/>
+                        </a:ext>
+                      </a:extLst>
+                    </a:blip>
+                    <a:srcRect/>
+                    <a:stretch>
+                      <a:fillRect/>
+                    </a:stretch>
+                  </pic:blipFill>
+                  <pic:spPr bwMode="auto">
+                    <a:xfrm>
+                      <a:off x="0" y="0"/>
+                      <a:ext cx="5248275" cy="1457325"/>
+                    </a:xfrm>
+                    <a:prstGeom prst="rect">
+                      <a:avLst/>
+                    </a:prstGeom>
+                    <a:noFill/>
+                    <a:ln>
+                      <a:noFill/>
+                    </a:ln>
+                  </pic:spPr>
+                </pic:pic>
+              </a:graphicData>
+            </a:graphic>
+          </wp:anchor>
+        </w:drawing>
+      </w:r>
     </w:p>
     <w:p>
       <w:pPr>
@@ -3423,9 +4031,17 @@
         <w:ind w:firstLine="708"/>
         <w:jc w:val="both"/>
         <w:rPr>
-          <w:sz w:val="24"/>
-        </w:rPr>
-      </w:pPr>
+          <w:b/>
+          <w:sz w:val="28"/>
+        </w:rPr>
+      </w:pPr>
+      <w:r>
+        <w:rPr>
+          <w:b/>
+          <w:sz w:val="28"/>
+        </w:rPr>
+        <w:t xml:space="preserve">Mecanismos de Segurança </w:t>
+      </w:r>
     </w:p>
     <w:p>
       <w:pPr>
@@ -3433,23 +4049,208 @@
         <w:ind w:firstLine="708"/>
         <w:jc w:val="both"/>
         <w:rPr>
-          <w:b/>
-          <w:sz w:val="24"/>
-          <w:u w:val="single"/>
-        </w:rPr>
-      </w:pPr>
+          <w:sz w:val="24"/>
+          <w:szCs w:val="20"/>
+        </w:rPr>
+      </w:pPr>
+      <w:r>
+        <w:rPr>
+          <w:sz w:val="24"/>
+          <w:szCs w:val="20"/>
+        </w:rPr>
+        <w:t xml:space="preserve">Relativamente aos mecanismos de segurança, podemos dizer que vão de encontro com o tema abordado na secção precedente. Ou seja, cada tipo de utilizador tem determinados privilégios que lhe permite ver apenas a parte da Base de Dados que lhe diz respeito. Por exemplo, não faz sentido que um cliente possa ver </w:t>
+      </w:r>
+      <w:r>
+        <w:rPr>
+          <w:sz w:val="24"/>
+          <w:szCs w:val="20"/>
+        </w:rPr>
+        <w:t>as compras de outro utilizador, ou então os seus dados pessoais, como o país onde vive ou o número de telemóvel</w:t>
+      </w:r>
+      <w:r>
+        <w:rPr>
+          <w:sz w:val="24"/>
+          <w:szCs w:val="20"/>
+        </w:rPr>
+        <w:t>. Ou por exemplo, no caso do administrador, este tem de ser capaz de gerir o quer que seja, logo tem de ser capaz de executar qualquer ação, seja ela qual for (inserção, remoção e atualização).</w:t>
+      </w:r>
     </w:p>
     <w:p>
       <w:pPr>
         <w:spacing w:line="360" w:lineRule="auto"/>
         <w:ind w:firstLine="708"/>
         <w:jc w:val="both"/>
-      </w:pPr>
-    </w:p>
-    <w:p>
-      <w:pPr>
-        <w:spacing w:line="360" w:lineRule="auto"/>
-      </w:pPr>
+        <w:rPr>
+          <w:sz w:val="24"/>
+          <w:szCs w:val="20"/>
+        </w:rPr>
+      </w:pPr>
+      <w:r>
+        <w:rPr>
+          <w:sz w:val="24"/>
+          <w:szCs w:val="20"/>
+        </w:rPr>
+        <w:t>Assim sendo, a nível de ações os vários utilizadores podem fazer o seguinte:</w:t>
+      </w:r>
+    </w:p>
+    <w:p>
+      <w:pPr>
+        <w:pStyle w:val="PargrafodaLista"/>
+        <w:numPr>
+          <w:ilvl w:val="0"/>
+          <w:numId w:val="8"/>
+        </w:numPr>
+        <w:spacing w:line="360" w:lineRule="auto"/>
+        <w:jc w:val="both"/>
+        <w:rPr>
+          <w:rFonts w:cstheme="minorHAnsi"/>
+          <w:sz w:val="32"/>
+          <w:szCs w:val="20"/>
+        </w:rPr>
+      </w:pPr>
+      <w:r>
+        <w:rPr>
+          <w:rFonts w:cstheme="minorHAnsi"/>
+          <w:color w:val="000000"/>
+          <w:sz w:val="24"/>
+          <w:szCs w:val="20"/>
+        </w:rPr>
+        <w:lastRenderedPageBreak/>
+        <w:t xml:space="preserve">Administrador – Como já foi referido, é o único utilizador com permissão para adicionar, remover ou atualizar qualquer tabela. </w:t>
+      </w:r>
+    </w:p>
+    <w:p>
+      <w:pPr>
+        <w:pStyle w:val="PargrafodaLista"/>
+        <w:numPr>
+          <w:ilvl w:val="0"/>
+          <w:numId w:val="8"/>
+        </w:numPr>
+        <w:spacing w:line="360" w:lineRule="auto"/>
+        <w:jc w:val="both"/>
+        <w:rPr>
+          <w:rFonts w:cstheme="minorHAnsi"/>
+          <w:sz w:val="32"/>
+          <w:szCs w:val="20"/>
+        </w:rPr>
+      </w:pPr>
+      <w:r>
+        <w:rPr>
+          <w:rFonts w:cstheme="minorHAnsi"/>
+          <w:color w:val="000000"/>
+          <w:sz w:val="24"/>
+          <w:szCs w:val="20"/>
+        </w:rPr>
+        <w:t xml:space="preserve">Cliente – Poderá aceder alguma informação sobre os utilizadores, aceder ao seu registo das suas compras e avaliações. Pode também visualizar todos os jogos disponíveis assim como as informações relativas ao jogo. </w:t>
+      </w:r>
+    </w:p>
+    <w:p>
+      <w:pPr>
+        <w:pStyle w:val="PargrafodaLista"/>
+        <w:spacing w:line="360" w:lineRule="auto"/>
+        <w:ind w:left="1428"/>
+        <w:jc w:val="both"/>
+        <w:rPr>
+          <w:rFonts w:cstheme="minorHAnsi"/>
+          <w:sz w:val="32"/>
+          <w:szCs w:val="20"/>
+        </w:rPr>
+      </w:pPr>
+      <w:r>
+        <w:rPr>
+          <w:rFonts w:cstheme="minorHAnsi"/>
+          <w:color w:val="000000"/>
+          <w:sz w:val="24"/>
+          <w:szCs w:val="20"/>
+        </w:rPr>
+        <w:t xml:space="preserve"> </w:t>
+      </w:r>
+    </w:p>
+    <w:p>
+      <w:pPr>
+        <w:spacing w:line="360" w:lineRule="auto"/>
+        <w:ind w:firstLine="708"/>
+        <w:jc w:val="both"/>
+        <w:rPr>
+          <w:b/>
+          <w:bCs/>
+          <w:sz w:val="32"/>
+          <w:szCs w:val="32"/>
+        </w:rPr>
+      </w:pPr>
+      <w:r>
+        <w:rPr>
+          <w:b/>
+          <w:bCs/>
+          <w:sz w:val="32"/>
+          <w:szCs w:val="32"/>
+        </w:rPr>
+        <w:t>Monitorizar e afinar o sistema operativo</w:t>
+      </w:r>
+    </w:p>
+    <w:p>
+      <w:pPr>
+        <w:ind w:firstLine="708"/>
+        <w:jc w:val="both"/>
+        <w:rPr>
+          <w:sz w:val="24"/>
+        </w:rPr>
+      </w:pPr>
+      <w:r>
+        <w:rPr>
+          <w:sz w:val="24"/>
+        </w:rPr>
+        <w:t xml:space="preserve">Os objetivos principais de uma Base de Dados resumem-se em armazenar a informação de forma estruturada de modo a que o seu acesso seja </w:t>
+      </w:r>
+      <w:r>
+        <w:rPr>
+          <w:sz w:val="24"/>
+        </w:rPr>
+        <w:t>feito</w:t>
+      </w:r>
+      <w:r>
+        <w:rPr>
+          <w:sz w:val="24"/>
+        </w:rPr>
+        <w:t xml:space="preserve"> da forma mais fácil e eficiente. A eficiência depende de imensos fatores tais como o espaço do armazenamento, as especificações do sistema relativamente a tempos de resposta ou até mesmo a capacidade de processamento de várias transações em simultâneo. </w:t>
+      </w:r>
+    </w:p>
+    <w:p>
+      <w:pPr>
+        <w:ind w:firstLine="708"/>
+        <w:jc w:val="both"/>
+        <w:rPr>
+          <w:sz w:val="24"/>
+        </w:rPr>
+      </w:pPr>
+      <w:r>
+        <w:rPr>
+          <w:sz w:val="24"/>
+        </w:rPr>
+        <w:t xml:space="preserve">Isto é, a conjugação de todos esses fatores permite afinar o sistema de modo a obter o melhor equilíbrio possível. Contudo temos de estar conscientes de que, por vezes, a melhoria num fator pode estar a prejudicar outro. Nesses casos, o melhor será fazer um balanço e calcular os custos decidindo de acordo com o que é mais favorável para os utilizadores. </w:t>
+      </w:r>
+    </w:p>
+    <w:p>
+      <w:pPr>
+        <w:ind w:firstLine="708"/>
+        <w:jc w:val="both"/>
+        <w:rPr>
+          <w:sz w:val="24"/>
+        </w:rPr>
+      </w:pPr>
+      <w:r>
+        <w:rPr>
+          <w:sz w:val="24"/>
+        </w:rPr>
+        <w:t>Resumindo, a monitorização e afinação do sistema operativo é um processo contínuo e subjetivo, na medida que pode variar consoante as necessidades de cada utilizador, e deve ser feito, preferencialmente, em ocasiões que o sistema não esteja a ser utilizado.</w:t>
+      </w:r>
+    </w:p>
+    <w:p>
+      <w:pPr>
+        <w:spacing w:line="360" w:lineRule="auto"/>
+      </w:pPr>
+      <w:bookmarkStart w:id="0" w:name="_GoBack"/>
+      <w:bookmarkEnd w:id="0"/>
     </w:p>
     <w:p/>
     <w:p/>
@@ -4040,6 +4841,119 @@
     </w:lvl>
   </w:abstractNum>
   <w:abstractNum w:abstractNumId="5" w15:restartNumberingAfterBreak="0">
+    <w:nsid w:val="58F44FA4"/>
+    <w:multiLevelType w:val="hybridMultilevel"/>
+    <w:tmpl w:val="291EF212"/>
+    <w:lvl w:ilvl="0" w:tplc="08160001">
+      <w:start w:val="1"/>
+      <w:numFmt w:val="bullet"/>
+      <w:lvlText w:val=""/>
+      <w:lvlJc w:val="left"/>
+      <w:pPr>
+        <w:ind w:left="1428" w:hanging="360"/>
+      </w:pPr>
+      <w:rPr>
+        <w:rFonts w:ascii="Symbol" w:hAnsi="Symbol" w:hint="default"/>
+      </w:rPr>
+    </w:lvl>
+    <w:lvl w:ilvl="1" w:tplc="08160003" w:tentative="1">
+      <w:start w:val="1"/>
+      <w:numFmt w:val="bullet"/>
+      <w:lvlText w:val="o"/>
+      <w:lvlJc w:val="left"/>
+      <w:pPr>
+        <w:ind w:left="2148" w:hanging="360"/>
+      </w:pPr>
+      <w:rPr>
+        <w:rFonts w:ascii="Courier New" w:hAnsi="Courier New" w:cs="Courier New" w:hint="default"/>
+      </w:rPr>
+    </w:lvl>
+    <w:lvl w:ilvl="2" w:tplc="08160005" w:tentative="1">
+      <w:start w:val="1"/>
+      <w:numFmt w:val="bullet"/>
+      <w:lvlText w:val=""/>
+      <w:lvlJc w:val="left"/>
+      <w:pPr>
+        <w:ind w:left="2868" w:hanging="360"/>
+      </w:pPr>
+      <w:rPr>
+        <w:rFonts w:ascii="Wingdings" w:hAnsi="Wingdings" w:hint="default"/>
+      </w:rPr>
+    </w:lvl>
+    <w:lvl w:ilvl="3" w:tplc="08160001" w:tentative="1">
+      <w:start w:val="1"/>
+      <w:numFmt w:val="bullet"/>
+      <w:lvlText w:val=""/>
+      <w:lvlJc w:val="left"/>
+      <w:pPr>
+        <w:ind w:left="3588" w:hanging="360"/>
+      </w:pPr>
+      <w:rPr>
+        <w:rFonts w:ascii="Symbol" w:hAnsi="Symbol" w:hint="default"/>
+      </w:rPr>
+    </w:lvl>
+    <w:lvl w:ilvl="4" w:tplc="08160003" w:tentative="1">
+      <w:start w:val="1"/>
+      <w:numFmt w:val="bullet"/>
+      <w:lvlText w:val="o"/>
+      <w:lvlJc w:val="left"/>
+      <w:pPr>
+        <w:ind w:left="4308" w:hanging="360"/>
+      </w:pPr>
+      <w:rPr>
+        <w:rFonts w:ascii="Courier New" w:hAnsi="Courier New" w:cs="Courier New" w:hint="default"/>
+      </w:rPr>
+    </w:lvl>
+    <w:lvl w:ilvl="5" w:tplc="08160005" w:tentative="1">
+      <w:start w:val="1"/>
+      <w:numFmt w:val="bullet"/>
+      <w:lvlText w:val=""/>
+      <w:lvlJc w:val="left"/>
+      <w:pPr>
+        <w:ind w:left="5028" w:hanging="360"/>
+      </w:pPr>
+      <w:rPr>
+        <w:rFonts w:ascii="Wingdings" w:hAnsi="Wingdings" w:hint="default"/>
+      </w:rPr>
+    </w:lvl>
+    <w:lvl w:ilvl="6" w:tplc="08160001" w:tentative="1">
+      <w:start w:val="1"/>
+      <w:numFmt w:val="bullet"/>
+      <w:lvlText w:val=""/>
+      <w:lvlJc w:val="left"/>
+      <w:pPr>
+        <w:ind w:left="5748" w:hanging="360"/>
+      </w:pPr>
+      <w:rPr>
+        <w:rFonts w:ascii="Symbol" w:hAnsi="Symbol" w:hint="default"/>
+      </w:rPr>
+    </w:lvl>
+    <w:lvl w:ilvl="7" w:tplc="08160003" w:tentative="1">
+      <w:start w:val="1"/>
+      <w:numFmt w:val="bullet"/>
+      <w:lvlText w:val="o"/>
+      <w:lvlJc w:val="left"/>
+      <w:pPr>
+        <w:ind w:left="6468" w:hanging="360"/>
+      </w:pPr>
+      <w:rPr>
+        <w:rFonts w:ascii="Courier New" w:hAnsi="Courier New" w:cs="Courier New" w:hint="default"/>
+      </w:rPr>
+    </w:lvl>
+    <w:lvl w:ilvl="8" w:tplc="08160005" w:tentative="1">
+      <w:start w:val="1"/>
+      <w:numFmt w:val="bullet"/>
+      <w:lvlText w:val=""/>
+      <w:lvlJc w:val="left"/>
+      <w:pPr>
+        <w:ind w:left="7188" w:hanging="360"/>
+      </w:pPr>
+      <w:rPr>
+        <w:rFonts w:ascii="Wingdings" w:hAnsi="Wingdings" w:hint="default"/>
+      </w:rPr>
+    </w:lvl>
+  </w:abstractNum>
+  <w:abstractNum w:abstractNumId="6" w15:restartNumberingAfterBreak="0">
     <w:nsid w:val="6FFC770B"/>
     <w:multiLevelType w:val="hybridMultilevel"/>
     <w:tmpl w:val="738C4BAC"/>
@@ -4153,7 +5067,7 @@
       </w:rPr>
     </w:lvl>
   </w:abstractNum>
-  <w:abstractNum w:abstractNumId="6" w15:restartNumberingAfterBreak="0">
+  <w:abstractNum w:abstractNumId="7" w15:restartNumberingAfterBreak="0">
     <w:nsid w:val="73E84DC0"/>
     <w:multiLevelType w:val="hybridMultilevel"/>
     <w:tmpl w:val="EBFE14B2"/>
@@ -4274,7 +5188,7 @@
     <w:abstractNumId w:val="1"/>
   </w:num>
   <w:num w:numId="3">
-    <w:abstractNumId w:val="5"/>
+    <w:abstractNumId w:val="6"/>
   </w:num>
   <w:num w:numId="4">
     <w:abstractNumId w:val="3"/>
@@ -4286,7 +5200,10 @@
     <w:abstractNumId w:val="4"/>
   </w:num>
   <w:num w:numId="7">
-    <w:abstractNumId w:val="6"/>
+    <w:abstractNumId w:val="7"/>
+  </w:num>
+  <w:num w:numId="8">
+    <w:abstractNumId w:val="5"/>
   </w:num>
 </w:numbering>
 </file>

</xml_diff>